<commit_message>
[Task 10] Changed the Decorator pattern to a new Facade pattern
</commit_message>
<xml_diff>
--- a/Project/Phase 1/Sprint 1/team_member_Sofia_Santos/patterns_element1.docx
+++ b/Project/Phase 1/Sprint 1/team_member_Sofia_Santos/patterns_element1.docx
@@ -62,8 +62,9 @@
     </w:p>
     <w:p>
       <w:pPr>
-        <w:spacing w:after="160"/>
+        <w:spacing w:before="240" w:after="160"/>
         <w:ind w:left="0" w:firstLine="0"/>
+        <w:jc w:val="center"/>
         <w:rPr>
           <w:rFonts w:ascii="Courier New" w:eastAsia="Courier New" w:hAnsi="Courier New" w:cs="Courier New"/>
           <w:color w:val="EB5757"/>
@@ -80,9 +81,17 @@
           <w:sz w:val="17"/>
         </w:rPr>
         <w:drawing>
-          <wp:inline distT="0" distB="0" distL="0" distR="0" wp14:anchorId="1E7CA8FA" wp14:editId="642D94AB">
+          <wp:anchor distT="0" distB="0" distL="114300" distR="114300" simplePos="0" relativeHeight="251668480" behindDoc="0" locked="0" layoutInCell="1" allowOverlap="1" wp14:anchorId="1E7CA8FA" wp14:editId="32A6EE64">
+            <wp:simplePos x="0" y="0"/>
+            <wp:positionH relativeFrom="column">
+              <wp:posOffset>0</wp:posOffset>
+            </wp:positionH>
+            <wp:positionV relativeFrom="paragraph">
+              <wp:posOffset>-2540</wp:posOffset>
+            </wp:positionV>
             <wp:extent cx="5395595" cy="6759575"/>
             <wp:effectExtent l="0" t="0" r="0" b="3175"/>
+            <wp:wrapSquare wrapText="bothSides"/>
             <wp:docPr id="1" name="Imagem 1"/>
             <wp:cNvGraphicFramePr>
               <a:graphicFrameLocks xmlns:a="http://schemas.openxmlformats.org/drawingml/2006/main" noChangeAspect="1"/>
@@ -95,7 +104,7 @@
                     <pic:cNvPicPr/>
                   </pic:nvPicPr>
                   <pic:blipFill>
-                    <a:blip r:embed="rId7" cstate="print">
+                    <a:blip r:embed="rId8" cstate="print">
                       <a:extLst>
                         <a:ext uri="{28A0092B-C50C-407E-A947-70E740481C1C}">
                           <a14:useLocalDpi xmlns:a14="http://schemas.microsoft.com/office/drawing/2010/main" val="0"/>
@@ -118,34 +127,15 @@
                 </pic:pic>
               </a:graphicData>
             </a:graphic>
-          </wp:inline>
+          </wp:anchor>
         </w:drawing>
       </w:r>
-    </w:p>
-    <w:p>
-      <w:pPr>
-        <w:spacing w:before="240" w:after="0"/>
-        <w:ind w:left="0" w:right="-192" w:firstLine="0"/>
-        <w:jc w:val="center"/>
-        <w:rPr>
-          <w:noProof/>
-        </w:rPr>
-      </w:pPr>
       <w:r>
         <w:rPr>
           <w:noProof/>
         </w:rPr>
         <w:t>biz.ganttproject.core.time.CalendarFactory</w:t>
       </w:r>
-    </w:p>
-    <w:p>
-      <w:pPr>
-        <w:spacing w:after="0"/>
-        <w:ind w:left="0" w:right="-192" w:firstLine="0"/>
-        <w:rPr>
-          <w:noProof/>
-        </w:rPr>
-      </w:pPr>
     </w:p>
     <w:p>
       <w:pPr>
@@ -301,7 +291,7 @@
     </w:p>
     <w:p>
       <w:pPr>
-        <w:spacing w:after="0" w:line="327" w:lineRule="auto"/>
+        <w:spacing w:line="327" w:lineRule="auto"/>
         <w:ind w:left="477" w:hanging="60"/>
         <w:rPr>
           <w:noProof/>
@@ -466,10 +456,10 @@
           <w:noProof/>
         </w:rPr>
         <w:drawing>
-          <wp:anchor distT="0" distB="0" distL="114300" distR="114300" simplePos="0" relativeHeight="251658240" behindDoc="0" locked="0" layoutInCell="1" allowOverlap="1" wp14:anchorId="60ED4F0E" wp14:editId="107E6DD6">
+          <wp:anchor distT="0" distB="0" distL="114300" distR="114300" simplePos="0" relativeHeight="251658240" behindDoc="0" locked="0" layoutInCell="1" allowOverlap="1" wp14:anchorId="60ED4F0E" wp14:editId="7DC01201">
             <wp:simplePos x="0" y="0"/>
             <wp:positionH relativeFrom="column">
-              <wp:posOffset>146685</wp:posOffset>
+              <wp:posOffset>0</wp:posOffset>
             </wp:positionH>
             <wp:positionV relativeFrom="paragraph">
               <wp:posOffset>505460</wp:posOffset>
@@ -489,7 +479,7 @@
                     <pic:cNvPicPr/>
                   </pic:nvPicPr>
                   <pic:blipFill>
-                    <a:blip r:embed="rId8" cstate="print">
+                    <a:blip r:embed="rId9" cstate="print">
                       <a:extLst>
                         <a:ext uri="{28A0092B-C50C-407E-A947-70E740481C1C}">
                           <a14:useLocalDpi xmlns:a14="http://schemas.microsoft.com/office/drawing/2010/main" val="0"/>
@@ -520,19 +510,12 @@
           <w:b/>
           <w:sz w:val="45"/>
         </w:rPr>
-        <w:t>Adapter</w:t>
-      </w:r>
-      <w:r>
-        <w:rPr>
-          <w:b/>
-          <w:sz w:val="45"/>
-        </w:rPr>
-        <w:t xml:space="preserve"> Pattern</w:t>
-      </w:r>
-    </w:p>
-    <w:p>
-      <w:pPr>
-        <w:spacing w:before="120" w:after="0"/>
+        <w:t>Adapter Pattern</w:t>
+      </w:r>
+    </w:p>
+    <w:p>
+      <w:pPr>
+        <w:spacing w:before="60" w:after="0"/>
         <w:ind w:left="0" w:firstLine="0"/>
         <w:jc w:val="center"/>
         <w:rPr>
@@ -570,41 +553,32 @@
           <w:noProof/>
         </w:rPr>
       </w:pPr>
-      <w:r>
-        <w:rPr>
-          <w:noProof/>
-        </w:rPr>
-        <w:t xml:space="preserve">This is an Adapter design pattern because it </w:t>
-      </w:r>
-      <w:r>
-        <w:rPr>
-          <w:noProof/>
-        </w:rPr>
-        <w:t xml:space="preserve">facilitates </w:t>
-      </w:r>
-      <w:r>
-        <w:rPr>
-          <w:noProof/>
-        </w:rPr>
-        <w:t>the adaptation of</w:t>
-      </w:r>
-      <w:r>
-        <w:rPr>
-          <w:noProof/>
-        </w:rPr>
-        <w:t xml:space="preserve"> the handling of events of different types to</w:t>
-      </w:r>
-      <w:r>
-        <w:rPr>
-          <w:noProof/>
-        </w:rPr>
-        <w:t xml:space="preserve"> the </w:t>
-      </w:r>
-      <w:r>
-        <w:rPr>
-          <w:noProof/>
-        </w:rPr>
-        <w:t>client.</w:t>
+    </w:p>
+    <w:p>
+      <w:pPr>
+        <w:spacing w:after="0"/>
+        <w:ind w:left="0" w:firstLine="0"/>
+        <w:rPr>
+          <w:noProof/>
+        </w:rPr>
+      </w:pPr>
+      <w:r>
+        <w:rPr>
+          <w:noProof/>
+        </w:rPr>
+        <w:t>This is an Adapter design pattern because it</w:t>
+      </w:r>
+      <w:r>
+        <w:rPr>
+          <w:noProof/>
+        </w:rPr>
+        <w:t xml:space="preserve"> provides a compatible interface between the </w:t>
+      </w:r>
+      <w:r>
+        <w:rPr>
+          <w:noProof/>
+        </w:rPr>
+        <w:t>event handling services and the client that wants to adapt the handling of events to its needs, which would be incompatible otherwise.</w:t>
       </w:r>
     </w:p>
     <w:p>
@@ -691,10 +665,10 @@
         </w:rPr>
         <w:lastRenderedPageBreak/>
         <w:drawing>
-          <wp:anchor distT="0" distB="0" distL="114300" distR="114300" simplePos="0" relativeHeight="251659264" behindDoc="0" locked="0" layoutInCell="1" allowOverlap="1" wp14:anchorId="6B67A05A" wp14:editId="2A30CA49">
+          <wp:anchor distT="0" distB="0" distL="114300" distR="114300" simplePos="0" relativeHeight="251659264" behindDoc="0" locked="0" layoutInCell="1" allowOverlap="1" wp14:anchorId="6B67A05A" wp14:editId="451DFC0A">
             <wp:simplePos x="0" y="0"/>
             <wp:positionH relativeFrom="margin">
-              <wp:align>center</wp:align>
+              <wp:posOffset>1003935</wp:posOffset>
             </wp:positionH>
             <wp:positionV relativeFrom="paragraph">
               <wp:posOffset>0</wp:posOffset>
@@ -714,7 +688,7 @@
                     <pic:cNvPicPr/>
                   </pic:nvPicPr>
                   <pic:blipFill>
-                    <a:blip r:embed="rId9" cstate="print">
+                    <a:blip r:embed="rId10" cstate="print">
                       <a:extLst>
                         <a:ext uri="{28A0092B-C50C-407E-A947-70E740481C1C}">
                           <a14:useLocalDpi xmlns:a14="http://schemas.microsoft.com/office/drawing/2010/main" val="0"/>
@@ -780,10 +754,10 @@
           <w:noProof/>
         </w:rPr>
         <w:drawing>
-          <wp:anchor distT="0" distB="0" distL="114300" distR="114300" simplePos="0" relativeHeight="251660288" behindDoc="0" locked="0" layoutInCell="1" allowOverlap="1" wp14:anchorId="2F3490EA" wp14:editId="375A4656">
+          <wp:anchor distT="0" distB="0" distL="114300" distR="114300" simplePos="0" relativeHeight="251660288" behindDoc="0" locked="0" layoutInCell="1" allowOverlap="1" wp14:anchorId="2F3490EA" wp14:editId="38BA7BF3">
             <wp:simplePos x="0" y="0"/>
             <wp:positionH relativeFrom="margin">
-              <wp:align>center</wp:align>
+              <wp:posOffset>-173355</wp:posOffset>
             </wp:positionH>
             <wp:positionV relativeFrom="paragraph">
               <wp:posOffset>534670</wp:posOffset>
@@ -803,7 +777,7 @@
                     <pic:cNvPicPr/>
                   </pic:nvPicPr>
                   <pic:blipFill>
-                    <a:blip r:embed="rId10">
+                    <a:blip r:embed="rId11">
                       <a:extLst>
                         <a:ext uri="{28A0092B-C50C-407E-A947-70E740481C1C}">
                           <a14:useLocalDpi xmlns:a14="http://schemas.microsoft.com/office/drawing/2010/main" val="0"/>
@@ -839,7 +813,19 @@
         <w:rPr>
           <w:noProof/>
         </w:rPr>
-        <w:t>A client class that uses this adapter class</w:t>
+        <w:t>A</w:t>
+      </w:r>
+      <w:r>
+        <w:rPr>
+          <w:noProof/>
+        </w:rPr>
+        <w:t>n example of a</w:t>
+      </w:r>
+      <w:r>
+        <w:rPr>
+          <w:noProof/>
+        </w:rPr>
+        <w:t xml:space="preserve"> client class that uses this adapter class</w:t>
       </w:r>
       <w:r>
         <w:rPr>
@@ -965,18 +951,18 @@
         </w:rPr>
         <w:lastRenderedPageBreak/>
         <w:drawing>
-          <wp:anchor distT="0" distB="0" distL="114300" distR="114300" simplePos="0" relativeHeight="251661312" behindDoc="0" locked="0" layoutInCell="1" allowOverlap="1" wp14:anchorId="2B4702DD" wp14:editId="7EAD9B41">
+          <wp:anchor distT="0" distB="0" distL="114300" distR="114300" simplePos="0" relativeHeight="251661312" behindDoc="0" locked="0" layoutInCell="1" allowOverlap="1" wp14:anchorId="14F109DE" wp14:editId="123AC8DD">
             <wp:simplePos x="0" y="0"/>
-            <wp:positionH relativeFrom="margin">
-              <wp:align>center</wp:align>
+            <wp:positionH relativeFrom="column">
+              <wp:posOffset>0</wp:posOffset>
             </wp:positionH>
             <wp:positionV relativeFrom="paragraph">
-              <wp:posOffset>508635</wp:posOffset>
+              <wp:posOffset>487045</wp:posOffset>
             </wp:positionV>
-            <wp:extent cx="4701540" cy="2634615"/>
-            <wp:effectExtent l="0" t="0" r="3810" b="0"/>
-            <wp:wrapTopAndBottom/>
-            <wp:docPr id="7" name="Imagem 7" descr="Uma imagem com texto&#10;&#10;Descrição gerada automaticamente"/>
+            <wp:extent cx="5395595" cy="4890770"/>
+            <wp:effectExtent l="0" t="0" r="0" b="5080"/>
+            <wp:wrapSquare wrapText="bothSides"/>
+            <wp:docPr id="3" name="Imagem 3" descr="Uma imagem com texto&#10;&#10;Descrição gerada automaticamente"/>
             <wp:cNvGraphicFramePr>
               <a:graphicFrameLocks xmlns:a="http://schemas.openxmlformats.org/drawingml/2006/main" noChangeAspect="1"/>
             </wp:cNvGraphicFramePr>
@@ -984,91 +970,7 @@
               <a:graphicData uri="http://schemas.openxmlformats.org/drawingml/2006/picture">
                 <pic:pic xmlns:pic="http://schemas.openxmlformats.org/drawingml/2006/picture">
                   <pic:nvPicPr>
-                    <pic:cNvPr id="7" name="Imagem 7" descr="Uma imagem com texto&#10;&#10;Descrição gerada automaticamente"/>
-                    <pic:cNvPicPr/>
-                  </pic:nvPicPr>
-                  <pic:blipFill>
-                    <a:blip r:embed="rId11" cstate="print">
-                      <a:extLst>
-                        <a:ext uri="{28A0092B-C50C-407E-A947-70E740481C1C}">
-                          <a14:useLocalDpi xmlns:a14="http://schemas.microsoft.com/office/drawing/2010/main" val="0"/>
-                        </a:ext>
-                      </a:extLst>
-                    </a:blip>
-                    <a:stretch>
-                      <a:fillRect/>
-                    </a:stretch>
-                  </pic:blipFill>
-                  <pic:spPr>
-                    <a:xfrm>
-                      <a:off x="0" y="0"/>
-                      <a:ext cx="4701540" cy="2634615"/>
-                    </a:xfrm>
-                    <a:prstGeom prst="rect">
-                      <a:avLst/>
-                    </a:prstGeom>
-                  </pic:spPr>
-                </pic:pic>
-              </a:graphicData>
-            </a:graphic>
-          </wp:anchor>
-        </w:drawing>
-      </w:r>
-      <w:r>
-        <w:rPr>
-          <w:b/>
-          <w:sz w:val="45"/>
-        </w:rPr>
-        <w:t>Decorator</w:t>
-      </w:r>
-      <w:r>
-        <w:rPr>
-          <w:b/>
-          <w:sz w:val="45"/>
-        </w:rPr>
-        <w:t xml:space="preserve"> </w:t>
-      </w:r>
-      <w:r>
-        <w:rPr>
-          <w:b/>
-          <w:sz w:val="45"/>
-        </w:rPr>
-        <w:t>Pattern</w:t>
-      </w:r>
-    </w:p>
-    <w:p>
-      <w:pPr>
-        <w:spacing w:before="60" w:after="0"/>
-        <w:jc w:val="center"/>
-        <w:rPr>
-          <w:noProof/>
-        </w:rPr>
-      </w:pPr>
-      <w:r>
-        <w:rPr>
-          <w:noProof/>
-        </w:rPr>
-        <w:drawing>
-          <wp:anchor distT="0" distB="0" distL="114300" distR="114300" simplePos="0" relativeHeight="251662336" behindDoc="0" locked="0" layoutInCell="1" allowOverlap="1" wp14:anchorId="576BDBD3" wp14:editId="6A8A3478">
-            <wp:simplePos x="0" y="0"/>
-            <wp:positionH relativeFrom="margin">
-              <wp:align>right</wp:align>
-            </wp:positionH>
-            <wp:positionV relativeFrom="paragraph">
-              <wp:posOffset>3211830</wp:posOffset>
-            </wp:positionV>
-            <wp:extent cx="5395595" cy="3058160"/>
-            <wp:effectExtent l="0" t="0" r="0" b="8890"/>
-            <wp:wrapTopAndBottom/>
-            <wp:docPr id="8" name="Imagem 8" descr="Uma imagem com texto&#10;&#10;Descrição gerada automaticamente"/>
-            <wp:cNvGraphicFramePr>
-              <a:graphicFrameLocks xmlns:a="http://schemas.openxmlformats.org/drawingml/2006/main" noChangeAspect="1"/>
-            </wp:cNvGraphicFramePr>
-            <a:graphic xmlns:a="http://schemas.openxmlformats.org/drawingml/2006/main">
-              <a:graphicData uri="http://schemas.openxmlformats.org/drawingml/2006/picture">
-                <pic:pic xmlns:pic="http://schemas.openxmlformats.org/drawingml/2006/picture">
-                  <pic:nvPicPr>
-                    <pic:cNvPr id="8" name="Imagem 8" descr="Uma imagem com texto&#10;&#10;Descrição gerada automaticamente"/>
+                    <pic:cNvPr id="3" name="Imagem 3" descr="Uma imagem com texto&#10;&#10;Descrição gerada automaticamente"/>
                     <pic:cNvPicPr/>
                   </pic:nvPicPr>
                   <pic:blipFill>
@@ -1086,7 +988,7 @@
                   <pic:spPr>
                     <a:xfrm>
                       <a:off x="0" y="0"/>
-                      <a:ext cx="5395595" cy="3058160"/>
+                      <a:ext cx="5395595" cy="4890770"/>
                     </a:xfrm>
                     <a:prstGeom prst="rect">
                       <a:avLst/>
@@ -1100,14 +1002,22 @@
       </w:r>
       <w:r>
         <w:rPr>
-          <w:noProof/>
-        </w:rPr>
-        <w:t>net.sourceforge.ganttproject.search.SearchService</w:t>
-      </w:r>
-    </w:p>
-    <w:p>
-      <w:pPr>
-        <w:spacing w:before="60" w:after="0"/>
+          <w:b/>
+          <w:sz w:val="45"/>
+        </w:rPr>
+        <w:t>Façade</w:t>
+      </w:r>
+      <w:r>
+        <w:rPr>
+          <w:b/>
+          <w:sz w:val="45"/>
+        </w:rPr>
+        <w:t xml:space="preserve"> Pattern</w:t>
+      </w:r>
+    </w:p>
+    <w:p>
+      <w:pPr>
+        <w:spacing w:after="0"/>
         <w:ind w:left="0" w:firstLine="0"/>
         <w:jc w:val="center"/>
         <w:rPr>
@@ -1118,12 +1028,24 @@
         <w:rPr>
           <w:noProof/>
         </w:rPr>
-        <w:t>net.sourceforge.ganttproject.search.SearchServiceBase</w:t>
-      </w:r>
-    </w:p>
-    <w:p>
-      <w:pPr>
-        <w:spacing w:before="60" w:after="0"/>
+        <w:t>net.sourceforge.ganttproject.task</w:t>
+      </w:r>
+      <w:r>
+        <w:rPr>
+          <w:noProof/>
+        </w:rPr>
+        <w:t>.</w:t>
+      </w:r>
+      <w:r>
+        <w:rPr>
+          <w:noProof/>
+        </w:rPr>
+        <w:t>CustomColumnsManager</w:t>
+      </w:r>
+    </w:p>
+    <w:p>
+      <w:pPr>
+        <w:spacing w:after="0"/>
         <w:ind w:left="0" w:firstLine="0"/>
         <w:rPr>
           <w:noProof/>
@@ -1132,69 +1054,72 @@
     </w:p>
     <w:p>
       <w:pPr>
-        <w:spacing w:before="60" w:after="0"/>
+        <w:spacing w:after="0"/>
         <w:ind w:left="0" w:firstLine="0"/>
         <w:rPr>
           <w:noProof/>
         </w:rPr>
       </w:pPr>
-    </w:p>
-    <w:p>
-      <w:pPr>
-        <w:spacing w:before="60" w:after="0"/>
+      <w:r>
+        <w:rPr>
+          <w:noProof/>
+        </w:rPr>
+        <w:t>This is a Façade design pattern because it provides a unified interface to a subsystem (the subsystem of classes handling “custo</w:t>
+      </w:r>
+      <w:r>
+        <w:rPr>
+          <w:noProof/>
+        </w:rPr>
+        <w:t>m properties</w:t>
+      </w:r>
+      <w:r>
+        <w:rPr>
+          <w:noProof/>
+        </w:rPr>
+        <w:t>”) hiding its complexity, and provides a point of entry to it</w:t>
+      </w:r>
+      <w:r>
+        <w:rPr>
+          <w:noProof/>
+        </w:rPr>
+        <w:t xml:space="preserve">: </w:t>
+      </w:r>
+      <w:r>
+        <w:rPr>
+          <w:noProof/>
+        </w:rPr>
+        <w:t xml:space="preserve">the </w:t>
+      </w:r>
+      <w:r>
+        <w:rPr>
+          <w:noProof/>
+        </w:rPr>
+        <w:t>CustomColumnsManager</w:t>
+      </w:r>
+      <w:r>
+        <w:rPr>
+          <w:noProof/>
+        </w:rPr>
+        <w:t xml:space="preserve"> class.</w:t>
+      </w:r>
+    </w:p>
+    <w:p>
+      <w:pPr>
+        <w:spacing w:after="0"/>
         <w:ind w:left="0" w:firstLine="0"/>
         <w:rPr>
           <w:noProof/>
         </w:rPr>
       </w:pPr>
-    </w:p>
-    <w:p>
-      <w:pPr>
-        <w:spacing w:before="60" w:after="0"/>
-        <w:ind w:left="0" w:firstLine="0"/>
-        <w:rPr>
-          <w:noProof/>
-        </w:rPr>
-      </w:pPr>
-      <w:r>
-        <w:rPr>
-          <w:noProof/>
-        </w:rPr>
-        <w:t xml:space="preserve">This is a </w:t>
-      </w:r>
-      <w:r>
-        <w:rPr>
-          <w:noProof/>
-        </w:rPr>
-        <w:t>D</w:t>
-      </w:r>
-      <w:r>
-        <w:rPr>
-          <w:noProof/>
-        </w:rPr>
-        <w:t>ecorator</w:t>
-      </w:r>
-      <w:r>
-        <w:rPr>
-          <w:noProof/>
-        </w:rPr>
-        <w:t xml:space="preserve"> design pattern because </w:t>
-      </w:r>
-      <w:r>
-        <w:rPr>
-          <w:noProof/>
-        </w:rPr>
-        <w:t>we have decorator classes, all with the same common type SearchService, that add their own behavior to a wrapped object.</w:t>
-      </w:r>
     </w:p>
     <w:p>
       <w:pPr>
         <w:pStyle w:val="PargrafodaLista"/>
         <w:numPr>
           <w:ilvl w:val="0"/>
-          <w:numId w:val="2"/>
+          <w:numId w:val="4"/>
         </w:numPr>
-        <w:spacing w:before="60" w:after="0"/>
+        <w:spacing w:after="0"/>
         <w:rPr>
           <w:noProof/>
         </w:rPr>
@@ -1205,13 +1130,13 @@
           <w:bCs/>
           <w:noProof/>
         </w:rPr>
-        <w:t>Component interface:</w:t>
-      </w:r>
-      <w:r>
-        <w:rPr>
-          <w:noProof/>
-        </w:rPr>
-        <w:t xml:space="preserve"> SearchService</w:t>
+        <w:t>Façade class:</w:t>
+      </w:r>
+      <w:r>
+        <w:rPr>
+          <w:noProof/>
+        </w:rPr>
+        <w:t xml:space="preserve"> CustomColumnsManager</w:t>
       </w:r>
     </w:p>
     <w:p>
@@ -1219,9 +1144,9 @@
         <w:pStyle w:val="PargrafodaLista"/>
         <w:numPr>
           <w:ilvl w:val="0"/>
-          <w:numId w:val="2"/>
+          <w:numId w:val="4"/>
         </w:numPr>
-        <w:spacing w:before="60" w:after="0"/>
+        <w:spacing w:after="0"/>
         <w:rPr>
           <w:noProof/>
         </w:rPr>
@@ -1232,91 +1157,87 @@
           <w:bCs/>
           <w:noProof/>
         </w:rPr>
-        <w:t>Base object:</w:t>
-      </w:r>
-      <w:r>
-        <w:rPr>
-          <w:noProof/>
-        </w:rPr>
-        <w:t xml:space="preserve"> </w:t>
-      </w:r>
-      <w:r>
-        <w:rPr>
-          <w:noProof/>
-        </w:rPr>
-        <w:t>SearchServiceBase</w:t>
-      </w:r>
-    </w:p>
-    <w:p>
-      <w:pPr>
-        <w:pStyle w:val="PargrafodaLista"/>
-        <w:numPr>
-          <w:ilvl w:val="0"/>
-          <w:numId w:val="2"/>
-        </w:numPr>
-        <w:spacing w:before="60" w:after="0"/>
-        <w:rPr>
-          <w:noProof/>
-        </w:rPr>
-      </w:pPr>
-      <w:r>
-        <w:rPr>
-          <w:b/>
-          <w:bCs/>
-          <w:noProof/>
-        </w:rPr>
-        <w:t>Decorators:</w:t>
-      </w:r>
-      <w:r>
-        <w:t xml:space="preserve"> </w:t>
-      </w:r>
-      <w:proofErr w:type="spellStart"/>
-      <w:r>
-        <w:t>TaskSearchService</w:t>
-      </w:r>
-      <w:proofErr w:type="spellEnd"/>
-      <w:r>
-        <w:t xml:space="preserve"> and </w:t>
-      </w:r>
-      <w:proofErr w:type="spellStart"/>
-      <w:r>
-        <w:t>ResourceSearchService</w:t>
-      </w:r>
-      <w:proofErr w:type="spellEnd"/>
-    </w:p>
-    <w:p>
-      <w:pPr>
-        <w:spacing w:before="60" w:after="0"/>
-        <w:ind w:left="0" w:firstLine="0"/>
-        <w:jc w:val="center"/>
-      </w:pPr>
-      <w:proofErr w:type="spellStart"/>
-      <w:proofErr w:type="gramStart"/>
-      <w:r>
-        <w:lastRenderedPageBreak/>
-        <w:t>net.sourceforge</w:t>
-      </w:r>
-      <w:proofErr w:type="gramEnd"/>
-      <w:r>
-        <w:t>.ganttproject.search</w:t>
-      </w:r>
+        <w:t>Interfaces it provides access to:</w:t>
+      </w:r>
+      <w:r>
+        <w:rPr>
+          <w:noProof/>
+        </w:rPr>
+        <w:t xml:space="preserve"> CustomPropertiesDefinition and </w:t>
+      </w:r>
+      <w:r>
+        <w:rPr>
+          <w:noProof/>
+        </w:rPr>
+        <w:t>CustomPropertyListener</w:t>
+      </w:r>
+      <w:r>
+        <w:rPr>
+          <w:noProof/>
+        </w:rPr>
+        <w:t xml:space="preserve"> (using methods like </w:t>
+      </w:r>
+      <w:r>
+        <w:rPr>
+          <w:i/>
+          <w:iCs/>
+          <w:noProof/>
+        </w:rPr>
+        <w:t>addNewCustomColumn</w:t>
+      </w:r>
+      <w:r>
+        <w:rPr>
+          <w:noProof/>
+        </w:rPr>
+        <w:t xml:space="preserve">, </w:t>
+      </w:r>
+      <w:r>
+        <w:rPr>
+          <w:i/>
+          <w:iCs/>
+          <w:noProof/>
+        </w:rPr>
+        <w:t>addListener</w:t>
+      </w:r>
+      <w:r>
+        <w:rPr>
+          <w:noProof/>
+        </w:rPr>
+        <w:t>, to name a few)</w:t>
+      </w:r>
+    </w:p>
+    <w:p>
+      <w:pPr>
+        <w:spacing w:after="0"/>
+        <w:rPr>
+          <w:noProof/>
+        </w:rPr>
+      </w:pPr>
+    </w:p>
+    <w:p>
+      <w:pPr>
+        <w:spacing w:after="0"/>
+        <w:rPr>
+          <w:noProof/>
+        </w:rPr>
+      </w:pPr>
       <w:r>
         <w:rPr>
           <w:noProof/>
         </w:rPr>
         <w:drawing>
-          <wp:anchor distT="0" distB="0" distL="114300" distR="114300" simplePos="0" relativeHeight="251663360" behindDoc="0" locked="0" layoutInCell="1" allowOverlap="1" wp14:anchorId="044A9FC8" wp14:editId="5D0F9FB1">
+          <wp:anchor distT="0" distB="0" distL="114300" distR="114300" simplePos="0" relativeHeight="251662336" behindDoc="0" locked="0" layoutInCell="1" allowOverlap="1" wp14:anchorId="290C2773" wp14:editId="781A64D7">
             <wp:simplePos x="0" y="0"/>
-            <wp:positionH relativeFrom="margin">
-              <wp:align>right</wp:align>
+            <wp:positionH relativeFrom="column">
+              <wp:posOffset>556260</wp:posOffset>
             </wp:positionH>
             <wp:positionV relativeFrom="paragraph">
-              <wp:posOffset>0</wp:posOffset>
+              <wp:posOffset>24765</wp:posOffset>
             </wp:positionV>
-            <wp:extent cx="5395595" cy="2547620"/>
-            <wp:effectExtent l="0" t="0" r="0" b="5080"/>
+            <wp:extent cx="4282440" cy="1256446"/>
+            <wp:effectExtent l="0" t="0" r="3810" b="1270"/>
             <wp:wrapSquare wrapText="bothSides"/>
-            <wp:docPr id="9" name="Imagem 9" descr="Uma imagem com texto&#10;&#10;Descrição gerada automaticamente"/>
+            <wp:docPr id="6" name="Imagem 6" descr="Uma imagem com texto&#10;&#10;Descrição gerada automaticamente"/>
             <wp:cNvGraphicFramePr>
               <a:graphicFrameLocks xmlns:a="http://schemas.openxmlformats.org/drawingml/2006/main" noChangeAspect="1"/>
             </wp:cNvGraphicFramePr>
@@ -1324,11 +1245,11 @@
               <a:graphicData uri="http://schemas.openxmlformats.org/drawingml/2006/picture">
                 <pic:pic xmlns:pic="http://schemas.openxmlformats.org/drawingml/2006/picture">
                   <pic:nvPicPr>
-                    <pic:cNvPr id="9" name="Imagem 9" descr="Uma imagem com texto&#10;&#10;Descrição gerada automaticamente"/>
+                    <pic:cNvPr id="6" name="Imagem 6" descr="Uma imagem com texto&#10;&#10;Descrição gerada automaticamente"/>
                     <pic:cNvPicPr/>
                   </pic:nvPicPr>
                   <pic:blipFill>
-                    <a:blip r:embed="rId13" cstate="print">
+                    <a:blip r:embed="rId13">
                       <a:extLst>
                         <a:ext uri="{28A0092B-C50C-407E-A947-70E740481C1C}">
                           <a14:useLocalDpi xmlns:a14="http://schemas.microsoft.com/office/drawing/2010/main" val="0"/>
@@ -1342,7 +1263,7 @@
                   <pic:spPr>
                     <a:xfrm>
                       <a:off x="0" y="0"/>
-                      <a:ext cx="5395595" cy="2547620"/>
+                      <a:ext cx="4282440" cy="1256446"/>
                     </a:xfrm>
                     <a:prstGeom prst="rect">
                       <a:avLst/>
@@ -1354,33 +1275,180 @@
           </wp:anchor>
         </w:drawing>
       </w:r>
-      <w:r>
-        <w:t>.ResourceSearchService</w:t>
-      </w:r>
-      <w:proofErr w:type="spellEnd"/>
+    </w:p>
+    <w:p>
+      <w:pPr>
+        <w:spacing w:before="60" w:after="0"/>
+        <w:ind w:left="0" w:firstLine="0"/>
+        <w:rPr>
+          <w:noProof/>
+        </w:rPr>
+      </w:pPr>
+    </w:p>
+    <w:p>
+      <w:pPr>
+        <w:spacing w:before="60" w:after="0"/>
+        <w:ind w:left="0" w:firstLine="0"/>
+        <w:rPr>
+          <w:noProof/>
+        </w:rPr>
+      </w:pPr>
+    </w:p>
+    <w:p>
+      <w:pPr>
+        <w:spacing w:before="60" w:after="0"/>
+        <w:ind w:left="0" w:firstLine="0"/>
+        <w:rPr>
+          <w:noProof/>
+        </w:rPr>
+      </w:pPr>
+      <w:r>
+        <w:rPr>
+          <w:noProof/>
+        </w:rPr>
+        <mc:AlternateContent>
+          <mc:Choice Requires="wps">
+            <w:drawing>
+              <wp:anchor distT="45720" distB="45720" distL="114300" distR="114300" simplePos="0" relativeHeight="251665408" behindDoc="0" locked="0" layoutInCell="1" allowOverlap="1" wp14:anchorId="4033292D" wp14:editId="4968E819">
+                <wp:simplePos x="0" y="0"/>
+                <wp:positionH relativeFrom="column">
+                  <wp:posOffset>1129665</wp:posOffset>
+                </wp:positionH>
+                <wp:positionV relativeFrom="paragraph">
+                  <wp:posOffset>560070</wp:posOffset>
+                </wp:positionV>
+                <wp:extent cx="3596640" cy="1404620"/>
+                <wp:effectExtent l="0" t="0" r="0" b="0"/>
+                <wp:wrapNone/>
+                <wp:docPr id="217" name="Caixa de Texto 2"/>
+                <wp:cNvGraphicFramePr>
+                  <a:graphicFrameLocks xmlns:a="http://schemas.openxmlformats.org/drawingml/2006/main"/>
+                </wp:cNvGraphicFramePr>
+                <a:graphic xmlns:a="http://schemas.openxmlformats.org/drawingml/2006/main">
+                  <a:graphicData uri="http://schemas.microsoft.com/office/word/2010/wordprocessingShape">
+                    <wps:wsp>
+                      <wps:cNvSpPr txBox="1">
+                        <a:spLocks noChangeArrowheads="1"/>
+                      </wps:cNvSpPr>
+                      <wps:spPr bwMode="auto">
+                        <a:xfrm>
+                          <a:off x="0" y="0"/>
+                          <a:ext cx="3596640" cy="1404620"/>
+                        </a:xfrm>
+                        <a:prstGeom prst="rect">
+                          <a:avLst/>
+                        </a:prstGeom>
+                        <a:noFill/>
+                        <a:ln w="9525">
+                          <a:noFill/>
+                          <a:miter lim="800000"/>
+                          <a:headEnd/>
+                          <a:tailEnd/>
+                        </a:ln>
+                      </wps:spPr>
+                      <wps:txbx>
+                        <w:txbxContent>
+                          <w:p>
+                            <w:proofErr w:type="gramStart"/>
+                            <w:r>
+                              <w:t>net.sourceforge</w:t>
+                            </w:r>
+                            <w:proofErr w:type="gramEnd"/>
+                            <w:r>
+                              <w:t>.ganttproject.task</w:t>
+                            </w:r>
+                            <w:r>
+                              <w:t>.CustomColumn</w:t>
+                            </w:r>
+                          </w:p>
+                          <w:p>
+                            <w:pPr>
+                              <w:rPr>
+                                <w:lang w:val="pt-PT"/>
+                              </w:rPr>
+                            </w:pPr>
+                          </w:p>
+                        </w:txbxContent>
+                      </wps:txbx>
+                      <wps:bodyPr rot="0" vert="horz" wrap="square" lIns="91440" tIns="45720" rIns="91440" bIns="45720" anchor="t" anchorCtr="0">
+                        <a:spAutoFit/>
+                      </wps:bodyPr>
+                    </wps:wsp>
+                  </a:graphicData>
+                </a:graphic>
+                <wp14:sizeRelH relativeFrom="margin">
+                  <wp14:pctWidth>0</wp14:pctWidth>
+                </wp14:sizeRelH>
+                <wp14:sizeRelV relativeFrom="margin">
+                  <wp14:pctHeight>20000</wp14:pctHeight>
+                </wp14:sizeRelV>
+              </wp:anchor>
+            </w:drawing>
+          </mc:Choice>
+          <mc:Fallback>
+            <w:pict>
+              <v:shapetype w14:anchorId="4033292D" id="_x0000_t202" coordsize="21600,21600" o:spt="202" path="m,l,21600r21600,l21600,xe">
+                <v:stroke joinstyle="miter"/>
+                <v:path gradientshapeok="t" o:connecttype="rect"/>
+              </v:shapetype>
+              <v:shape id="Caixa de Texto 2" o:spid="_x0000_s1026" type="#_x0000_t202" style="position:absolute;margin-left:88.95pt;margin-top:44.1pt;width:283.2pt;height:110.6pt;z-index:251665408;visibility:visible;mso-wrap-style:square;mso-width-percent:0;mso-height-percent:200;mso-wrap-distance-left:9pt;mso-wrap-distance-top:3.6pt;mso-wrap-distance-right:9pt;mso-wrap-distance-bottom:3.6pt;mso-position-horizontal:absolute;mso-position-horizontal-relative:text;mso-position-vertical:absolute;mso-position-vertical-relative:text;mso-width-percent:0;mso-height-percent:200;mso-width-relative:margin;mso-height-relative:margin;v-text-anchor:top" o:gfxdata="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" filled="f" stroked="f">
+                <v:textbox style="mso-fit-shape-to-text:t">
+                  <w:txbxContent>
+                    <w:p>
+                      <w:proofErr w:type="gramStart"/>
+                      <w:r>
+                        <w:t>net.sourceforge</w:t>
+                      </w:r>
+                      <w:proofErr w:type="gramEnd"/>
+                      <w:r>
+                        <w:t>.ganttproject.task</w:t>
+                      </w:r>
+                      <w:r>
+                        <w:t>.CustomColumn</w:t>
+                      </w:r>
+                    </w:p>
+                    <w:p>
+                      <w:pPr>
+                        <w:rPr>
+                          <w:lang w:val="pt-PT"/>
+                        </w:rPr>
+                      </w:pPr>
+                    </w:p>
+                  </w:txbxContent>
+                </v:textbox>
+              </v:shape>
+            </w:pict>
+          </mc:Fallback>
+        </mc:AlternateContent>
+      </w:r>
     </w:p>
     <w:p>
       <w:pPr>
         <w:spacing w:before="60" w:after="0"/>
         <w:ind w:left="0" w:firstLine="0"/>
         <w:jc w:val="center"/>
-      </w:pPr>
-    </w:p>
-    <w:p>
-      <w:pPr>
-        <w:spacing w:before="60" w:after="0"/>
-        <w:ind w:left="0" w:firstLine="0"/>
-        <w:jc w:val="center"/>
-      </w:pPr>
-      <w:r>
-        <w:rPr>
-          <w:noProof/>
-        </w:rPr>
+        <w:rPr>
+          <w:noProof/>
+        </w:rPr>
+      </w:pPr>
+      <w:r>
+        <w:rPr>
+          <w:noProof/>
+        </w:rPr>
+        <w:lastRenderedPageBreak/>
         <w:drawing>
-          <wp:inline distT="0" distB="0" distL="0" distR="0" wp14:anchorId="4CCE6CFD" wp14:editId="3964C4A2">
-            <wp:extent cx="5395595" cy="1299845"/>
-            <wp:effectExtent l="0" t="0" r="0" b="0"/>
-            <wp:docPr id="11" name="Imagem 11" descr="Uma imagem com texto&#10;&#10;Descrição gerada automaticamente"/>
+          <wp:anchor distT="0" distB="0" distL="114300" distR="114300" simplePos="0" relativeHeight="251667456" behindDoc="0" locked="0" layoutInCell="1" allowOverlap="1" wp14:anchorId="3ED2A9C6" wp14:editId="7A354303">
+            <wp:simplePos x="0" y="0"/>
+            <wp:positionH relativeFrom="margin">
+              <wp:posOffset>635</wp:posOffset>
+            </wp:positionH>
+            <wp:positionV relativeFrom="paragraph">
+              <wp:posOffset>0</wp:posOffset>
+            </wp:positionV>
+            <wp:extent cx="5396230" cy="932180"/>
+            <wp:effectExtent l="0" t="0" r="0" b="1270"/>
+            <wp:wrapSquare wrapText="bothSides"/>
+            <wp:docPr id="10" name="Imagem 10" descr="Uma imagem com texto&#10;&#10;Descrição gerada automaticamente"/>
             <wp:cNvGraphicFramePr>
               <a:graphicFrameLocks xmlns:a="http://schemas.openxmlformats.org/drawingml/2006/main" noChangeAspect="1"/>
             </wp:cNvGraphicFramePr>
@@ -1388,11 +1456,11 @@
               <a:graphicData uri="http://schemas.openxmlformats.org/drawingml/2006/picture">
                 <pic:pic xmlns:pic="http://schemas.openxmlformats.org/drawingml/2006/picture">
                   <pic:nvPicPr>
-                    <pic:cNvPr id="11" name="Imagem 11" descr="Uma imagem com texto&#10;&#10;Descrição gerada automaticamente"/>
+                    <pic:cNvPr id="10" name="Imagem 10" descr="Uma imagem com texto&#10;&#10;Descrição gerada automaticamente"/>
                     <pic:cNvPicPr/>
                   </pic:nvPicPr>
                   <pic:blipFill>
-                    <a:blip r:embed="rId14" cstate="print">
+                    <a:blip r:embed="rId14">
                       <a:extLst>
                         <a:ext uri="{28A0092B-C50C-407E-A947-70E740481C1C}">
                           <a14:useLocalDpi xmlns:a14="http://schemas.microsoft.com/office/drawing/2010/main" val="0"/>
@@ -1406,7 +1474,7 @@
                   <pic:spPr>
                     <a:xfrm>
                       <a:off x="0" y="0"/>
-                      <a:ext cx="5395595" cy="1299845"/>
+                      <a:ext cx="5396230" cy="932180"/>
                     </a:xfrm>
                     <a:prstGeom prst="rect">
                       <a:avLst/>
@@ -1415,7 +1483,90 @@
                 </pic:pic>
               </a:graphicData>
             </a:graphic>
-          </wp:inline>
+          </wp:anchor>
+        </w:drawing>
+      </w:r>
+      <w:proofErr w:type="gramStart"/>
+      <w:r>
+        <w:t>net.sourceforge</w:t>
+      </w:r>
+      <w:proofErr w:type="gramEnd"/>
+      <w:r>
+        <w:t>.ganttproject</w:t>
+      </w:r>
+      <w:r>
+        <w:rPr>
+          <w:noProof/>
+        </w:rPr>
+        <w:t>.</w:t>
+      </w:r>
+      <w:r>
+        <w:rPr>
+          <w:noProof/>
+        </w:rPr>
+        <w:t>DefaultCustomPropertyDefinition</w:t>
+      </w:r>
+    </w:p>
+    <w:p>
+      <w:pPr>
+        <w:spacing w:before="60" w:after="0"/>
+        <w:ind w:left="0" w:firstLine="0"/>
+        <w:rPr>
+          <w:noProof/>
+        </w:rPr>
+      </w:pPr>
+      <w:r>
+        <w:rPr>
+          <w:noProof/>
+        </w:rPr>
+        <w:drawing>
+          <wp:anchor distT="0" distB="0" distL="114300" distR="114300" simplePos="0" relativeHeight="251666432" behindDoc="0" locked="0" layoutInCell="1" allowOverlap="1" wp14:anchorId="045C4E2A" wp14:editId="7412BC10">
+            <wp:simplePos x="0" y="0"/>
+            <wp:positionH relativeFrom="column">
+              <wp:posOffset>-234315</wp:posOffset>
+            </wp:positionH>
+            <wp:positionV relativeFrom="paragraph">
+              <wp:posOffset>274955</wp:posOffset>
+            </wp:positionV>
+            <wp:extent cx="5395595" cy="2704465"/>
+            <wp:effectExtent l="0" t="0" r="0" b="635"/>
+            <wp:wrapSquare wrapText="bothSides"/>
+            <wp:docPr id="12" name="Imagem 12"/>
+            <wp:cNvGraphicFramePr>
+              <a:graphicFrameLocks xmlns:a="http://schemas.openxmlformats.org/drawingml/2006/main" noChangeAspect="1"/>
+            </wp:cNvGraphicFramePr>
+            <a:graphic xmlns:a="http://schemas.openxmlformats.org/drawingml/2006/main">
+              <a:graphicData uri="http://schemas.openxmlformats.org/drawingml/2006/picture">
+                <pic:pic xmlns:pic="http://schemas.openxmlformats.org/drawingml/2006/picture">
+                  <pic:nvPicPr>
+                    <pic:cNvPr id="1" name=""/>
+                    <pic:cNvPicPr/>
+                  </pic:nvPicPr>
+                  <pic:blipFill>
+                    <a:blip r:embed="rId15">
+                      <a:extLst>
+                        <a:ext uri="{28A0092B-C50C-407E-A947-70E740481C1C}">
+                          <a14:useLocalDpi xmlns:a14="http://schemas.microsoft.com/office/drawing/2010/main" val="0"/>
+                        </a:ext>
+                      </a:extLst>
+                    </a:blip>
+                    <a:stretch>
+                      <a:fillRect/>
+                    </a:stretch>
+                  </pic:blipFill>
+                  <pic:spPr>
+                    <a:xfrm>
+                      <a:off x="0" y="0"/>
+                      <a:ext cx="5395595" cy="2704465"/>
+                    </a:xfrm>
+                    <a:prstGeom prst="rect">
+                      <a:avLst/>
+                    </a:prstGeom>
+                  </pic:spPr>
+                </pic:pic>
+              </a:graphicData>
+            </a:graphic>
+          </wp:anchor>
         </w:drawing>
       </w:r>
     </w:p>
@@ -1424,39 +1575,83 @@
         <w:spacing w:before="60" w:after="0"/>
         <w:ind w:left="0" w:firstLine="0"/>
         <w:jc w:val="center"/>
-      </w:pPr>
-      <w:proofErr w:type="spellStart"/>
-      <w:proofErr w:type="gramStart"/>
-      <w:r>
-        <w:t>net.sourceforge</w:t>
-      </w:r>
-      <w:proofErr w:type="gramEnd"/>
-      <w:r>
-        <w:t>.ganttproject.search</w:t>
-      </w:r>
-      <w:r>
-        <w:t>.</w:t>
-      </w:r>
-      <w:r>
-        <w:t>Task</w:t>
-      </w:r>
-      <w:r>
-        <w:t>SearchService</w:t>
-      </w:r>
-      <w:proofErr w:type="spellEnd"/>
+        <w:rPr>
+          <w:noProof/>
+        </w:rPr>
+      </w:pPr>
+      <w:r>
+        <w:rPr>
+          <w:noProof/>
+        </w:rPr>
+        <w:t xml:space="preserve">An </w:t>
+      </w:r>
+      <w:r>
+        <w:rPr>
+          <w:noProof/>
+        </w:rPr>
+        <w:t>excerpt</w:t>
+      </w:r>
+      <w:r>
+        <w:rPr>
+          <w:noProof/>
+        </w:rPr>
+        <w:t xml:space="preserve"> </w:t>
+      </w:r>
+      <w:r>
+        <w:rPr>
+          <w:noProof/>
+        </w:rPr>
+        <w:t>of t</w:t>
+      </w:r>
+      <w:r>
+        <w:rPr>
+          <w:noProof/>
+        </w:rPr>
+        <w:t>he classes that make up t</w:t>
+      </w:r>
+      <w:r>
+        <w:rPr>
+          <w:noProof/>
+        </w:rPr>
+        <w:t xml:space="preserve">his </w:t>
+      </w:r>
+      <w:r>
+        <w:rPr>
+          <w:noProof/>
+        </w:rPr>
+        <w:t xml:space="preserve">design </w:t>
+      </w:r>
+      <w:r>
+        <w:rPr>
+          <w:noProof/>
+        </w:rPr>
+        <w:t>pattern</w:t>
+      </w:r>
     </w:p>
     <w:p>
       <w:pPr>
         <w:spacing w:before="60" w:after="0"/>
+        <w:ind w:left="0" w:firstLine="0"/>
+        <w:jc w:val="center"/>
+        <w:rPr>
+          <w:noProof/>
+        </w:rPr>
+      </w:pPr>
+    </w:p>
+    <w:p>
+      <w:pPr>
+        <w:spacing w:before="60" w:after="0"/>
+        <w:ind w:left="0" w:firstLine="0"/>
+        <w:jc w:val="center"/>
         <w:rPr>
           <w:noProof/>
         </w:rPr>
       </w:pPr>
     </w:p>
     <w:sectPr>
-      <w:footerReference w:type="even" r:id="rId15"/>
-      <w:footerReference w:type="default" r:id="rId16"/>
-      <w:footerReference w:type="first" r:id="rId17"/>
+      <w:footerReference w:type="even" r:id="rId16"/>
+      <w:footerReference w:type="default" r:id="rId17"/>
+      <w:footerReference w:type="first" r:id="rId18"/>
       <w:pgSz w:w="11899" w:h="16838"/>
       <w:pgMar w:top="1417" w:right="1701" w:bottom="1417" w:left="1701" w:header="720" w:footer="649" w:gutter="0"/>
       <w:cols w:space="720"/>
@@ -1965,6 +2160,119 @@
       </w:rPr>
     </w:lvl>
   </w:abstractNum>
+  <w:abstractNum w:abstractNumId="3" w15:restartNumberingAfterBreak="0">
+    <w:nsid w:val="70042A63"/>
+    <w:multiLevelType w:val="hybridMultilevel"/>
+    <w:tmpl w:val="96B2C752"/>
+    <w:lvl w:ilvl="0" w:tplc="08160001">
+      <w:start w:val="1"/>
+      <w:numFmt w:val="bullet"/>
+      <w:lvlText w:val=""/>
+      <w:lvlJc w:val="left"/>
+      <w:pPr>
+        <w:ind w:left="720" w:hanging="360"/>
+      </w:pPr>
+      <w:rPr>
+        <w:rFonts w:ascii="Symbol" w:hAnsi="Symbol" w:hint="default"/>
+      </w:rPr>
+    </w:lvl>
+    <w:lvl w:ilvl="1" w:tplc="08160003" w:tentative="1">
+      <w:start w:val="1"/>
+      <w:numFmt w:val="bullet"/>
+      <w:lvlText w:val="o"/>
+      <w:lvlJc w:val="left"/>
+      <w:pPr>
+        <w:ind w:left="1440" w:hanging="360"/>
+      </w:pPr>
+      <w:rPr>
+        <w:rFonts w:ascii="Courier New" w:hAnsi="Courier New" w:cs="Courier New" w:hint="default"/>
+      </w:rPr>
+    </w:lvl>
+    <w:lvl w:ilvl="2" w:tplc="08160005" w:tentative="1">
+      <w:start w:val="1"/>
+      <w:numFmt w:val="bullet"/>
+      <w:lvlText w:val=""/>
+      <w:lvlJc w:val="left"/>
+      <w:pPr>
+        <w:ind w:left="2160" w:hanging="360"/>
+      </w:pPr>
+      <w:rPr>
+        <w:rFonts w:ascii="Wingdings" w:hAnsi="Wingdings" w:hint="default"/>
+      </w:rPr>
+    </w:lvl>
+    <w:lvl w:ilvl="3" w:tplc="08160001" w:tentative="1">
+      <w:start w:val="1"/>
+      <w:numFmt w:val="bullet"/>
+      <w:lvlText w:val=""/>
+      <w:lvlJc w:val="left"/>
+      <w:pPr>
+        <w:ind w:left="2880" w:hanging="360"/>
+      </w:pPr>
+      <w:rPr>
+        <w:rFonts w:ascii="Symbol" w:hAnsi="Symbol" w:hint="default"/>
+      </w:rPr>
+    </w:lvl>
+    <w:lvl w:ilvl="4" w:tplc="08160003" w:tentative="1">
+      <w:start w:val="1"/>
+      <w:numFmt w:val="bullet"/>
+      <w:lvlText w:val="o"/>
+      <w:lvlJc w:val="left"/>
+      <w:pPr>
+        <w:ind w:left="3600" w:hanging="360"/>
+      </w:pPr>
+      <w:rPr>
+        <w:rFonts w:ascii="Courier New" w:hAnsi="Courier New" w:cs="Courier New" w:hint="default"/>
+      </w:rPr>
+    </w:lvl>
+    <w:lvl w:ilvl="5" w:tplc="08160005" w:tentative="1">
+      <w:start w:val="1"/>
+      <w:numFmt w:val="bullet"/>
+      <w:lvlText w:val=""/>
+      <w:lvlJc w:val="left"/>
+      <w:pPr>
+        <w:ind w:left="4320" w:hanging="360"/>
+      </w:pPr>
+      <w:rPr>
+        <w:rFonts w:ascii="Wingdings" w:hAnsi="Wingdings" w:hint="default"/>
+      </w:rPr>
+    </w:lvl>
+    <w:lvl w:ilvl="6" w:tplc="08160001" w:tentative="1">
+      <w:start w:val="1"/>
+      <w:numFmt w:val="bullet"/>
+      <w:lvlText w:val=""/>
+      <w:lvlJc w:val="left"/>
+      <w:pPr>
+        <w:ind w:left="5040" w:hanging="360"/>
+      </w:pPr>
+      <w:rPr>
+        <w:rFonts w:ascii="Symbol" w:hAnsi="Symbol" w:hint="default"/>
+      </w:rPr>
+    </w:lvl>
+    <w:lvl w:ilvl="7" w:tplc="08160003" w:tentative="1">
+      <w:start w:val="1"/>
+      <w:numFmt w:val="bullet"/>
+      <w:lvlText w:val="o"/>
+      <w:lvlJc w:val="left"/>
+      <w:pPr>
+        <w:ind w:left="5760" w:hanging="360"/>
+      </w:pPr>
+      <w:rPr>
+        <w:rFonts w:ascii="Courier New" w:hAnsi="Courier New" w:cs="Courier New" w:hint="default"/>
+      </w:rPr>
+    </w:lvl>
+    <w:lvl w:ilvl="8" w:tplc="08160005" w:tentative="1">
+      <w:start w:val="1"/>
+      <w:numFmt w:val="bullet"/>
+      <w:lvlText w:val=""/>
+      <w:lvlJc w:val="left"/>
+      <w:pPr>
+        <w:ind w:left="6480" w:hanging="360"/>
+      </w:pPr>
+      <w:rPr>
+        <w:rFonts w:ascii="Wingdings" w:hAnsi="Wingdings" w:hint="default"/>
+      </w:rPr>
+    </w:lvl>
+  </w:abstractNum>
   <w:num w:numId="1" w16cid:durableId="856500463">
     <w:abstractNumId w:val="0"/>
   </w:num>
@@ -1973,6 +2281,9 @@
   </w:num>
   <w:num w:numId="3" w16cid:durableId="1729567932">
     <w:abstractNumId w:val="2"/>
+  </w:num>
+  <w:num w:numId="4" w16cid:durableId="1471745253">
+    <w:abstractNumId w:val="3"/>
   </w:num>
 </w:numbering>
 </file>
@@ -2761,4 +3072,16 @@
     </a:ext>
   </a:extLst>
 </a:theme>
+</file>
+
+<file path=customXml/item1.xml><?xml version="1.0" encoding="utf-8"?>
+<b:Sources xmlns:b="http://schemas.openxmlformats.org/officeDocument/2006/bibliography" xmlns="http://schemas.openxmlformats.org/officeDocument/2006/bibliography" SelectedStyle="\APASixthEditionOfficeOnline.xsl" StyleName="APA" Version="6"/>
+</file>
+
+<file path=customXml/itemProps1.xml><?xml version="1.0" encoding="utf-8"?>
+<ds:datastoreItem xmlns:ds="http://schemas.openxmlformats.org/officeDocument/2006/customXml" ds:itemID="{029FD42B-3222-474E-9AB3-1EDF2F45263F}">
+  <ds:schemaRefs>
+    <ds:schemaRef ds:uri="http://schemas.openxmlformats.org/officeDocument/2006/bibliography"/>
+  </ds:schemaRefs>
+</ds:datastoreItem>
 </file>
</xml_diff>